<commit_message>
Word document update v2
</commit_message>
<xml_diff>
--- a/Guiding document.docx
+++ b/Guiding document.docx
@@ -5503,8 +5503,6 @@
         </w:rPr>
         <w:t>Using UI</w:t>
       </w:r>
-      <w:bookmarkStart w:id="0" w:name="_GoBack"/>
-      <w:bookmarkEnd w:id="0"/>
     </w:p>
     <w:p>
       <w:pPr>
@@ -8422,7 +8420,23 @@
           <w:b/>
           <w:bCs/>
         </w:rPr>
-        <w:t xml:space="preserve"> student classed </w:t>
+        <w:t xml:space="preserve"> </w:t>
+      </w:r>
+      <w:r>
+        <w:rPr>
+          <w:b/>
+          <w:bCs/>
+        </w:rPr>
+        <w:t>student class</w:t>
+      </w:r>
+      <w:bookmarkStart w:id="0" w:name="_GoBack"/>
+      <w:bookmarkEnd w:id="0"/>
+      <w:r>
+        <w:rPr>
+          <w:b/>
+          <w:bCs/>
+        </w:rPr>
+        <w:t xml:space="preserve"> </w:t>
       </w:r>
     </w:p>
     <w:p>

</xml_diff>

<commit_message>
Word document update v3
</commit_message>
<xml_diff>
--- a/Guiding document.docx
+++ b/Guiding document.docx
@@ -799,123 +799,154 @@
       <w:pPr>
         <w:jc w:val="both"/>
         <w:rPr>
+          <w:color w:val="0070C0"/>
+          <w:lang w:bidi="si-LK"/>
+        </w:rPr>
+      </w:pPr>
+      <w:r>
+        <w:rPr>
+          <w:color w:val="0070C0"/>
+          <w:lang w:bidi="si-LK"/>
+        </w:rPr>
+        <w:t xml:space="preserve">Consumer </w:t>
+      </w:r>
+      <w:proofErr w:type="gramStart"/>
+      <w:r>
+        <w:rPr>
+          <w:color w:val="0070C0"/>
+          <w:lang w:bidi="si-LK"/>
+        </w:rPr>
+        <w:t>01 :</w:t>
+      </w:r>
+      <w:proofErr w:type="gramEnd"/>
+      <w:r>
+        <w:rPr>
+          <w:color w:val="0070C0"/>
+          <w:lang w:bidi="si-LK"/>
+        </w:rPr>
+        <w:t xml:space="preserve"> I want full student object.</w:t>
+      </w:r>
+    </w:p>
+    <w:p>
+      <w:pPr>
+        <w:jc w:val="both"/>
+        <w:rPr>
+          <w:color w:val="0070C0"/>
+          <w:lang w:bidi="si-LK"/>
+        </w:rPr>
+      </w:pPr>
+      <w:r>
+        <w:rPr>
+          <w:color w:val="0070C0"/>
+          <w:lang w:bidi="si-LK"/>
+        </w:rPr>
+        <w:t xml:space="preserve">Consumer </w:t>
+      </w:r>
+      <w:proofErr w:type="gramStart"/>
+      <w:r>
+        <w:rPr>
+          <w:color w:val="0070C0"/>
+          <w:lang w:bidi="si-LK"/>
+        </w:rPr>
+        <w:t>02 :</w:t>
+      </w:r>
+      <w:proofErr w:type="gramEnd"/>
+      <w:r>
+        <w:rPr>
+          <w:color w:val="0070C0"/>
+          <w:lang w:bidi="si-LK"/>
+        </w:rPr>
+        <w:t xml:space="preserve"> I want only student first name and age.</w:t>
+      </w:r>
+    </w:p>
+    <w:p>
+      <w:pPr>
+        <w:jc w:val="both"/>
+        <w:rPr>
+          <w:color w:val="0070C0"/>
+          <w:lang w:bidi="si-LK"/>
+        </w:rPr>
+      </w:pPr>
+      <w:r>
+        <w:rPr>
+          <w:color w:val="0070C0"/>
+          <w:lang w:bidi="si-LK"/>
+        </w:rPr>
+        <w:t xml:space="preserve">Consumer </w:t>
+      </w:r>
+      <w:proofErr w:type="gramStart"/>
+      <w:r>
+        <w:rPr>
+          <w:color w:val="0070C0"/>
+          <w:lang w:bidi="si-LK"/>
+        </w:rPr>
+        <w:t>03 :</w:t>
+      </w:r>
+      <w:proofErr w:type="gramEnd"/>
+      <w:r>
+        <w:rPr>
+          <w:color w:val="0070C0"/>
+          <w:lang w:bidi="si-LK"/>
+        </w:rPr>
+        <w:t xml:space="preserve"> I want only student last name.</w:t>
+      </w:r>
+    </w:p>
+    <w:p>
+      <w:pPr>
+        <w:jc w:val="both"/>
+        <w:rPr>
+          <w:color w:val="0070C0"/>
+          <w:lang w:bidi="si-LK"/>
+        </w:rPr>
+      </w:pPr>
+    </w:p>
+    <w:p>
+      <w:pPr>
+        <w:jc w:val="both"/>
+        <w:rPr>
+          <w:color w:val="0070C0"/>
+          <w:lang w:bidi="si-LK"/>
+        </w:rPr>
+      </w:pPr>
+      <w:r>
+        <w:rPr>
+          <w:color w:val="0070C0"/>
+          <w:lang w:bidi="si-LK"/>
+        </w:rPr>
+        <w:t xml:space="preserve">Rest or SOAP </w:t>
+      </w:r>
+      <w:r>
+        <w:rPr>
           <w:rFonts w:hint="cs"/>
           <w:color w:val="0070C0"/>
-          <w:lang w:bidi="si-LK"/>
-        </w:rPr>
-      </w:pPr>
+          <w:cs/>
+          <w:lang w:bidi="si-LK"/>
+        </w:rPr>
+        <w:t xml:space="preserve">වලදී නම් එක්කෝ </w:t>
+      </w:r>
       <w:r>
         <w:rPr>
           <w:color w:val="0070C0"/>
           <w:lang w:bidi="si-LK"/>
         </w:rPr>
-        <w:t xml:space="preserve">Consumer </w:t>
-      </w:r>
-      <w:proofErr w:type="gramStart"/>
-      <w:r>
-        <w:rPr>
-          <w:color w:val="0070C0"/>
-          <w:lang w:bidi="si-LK"/>
-        </w:rPr>
-        <w:t>01 :</w:t>
-      </w:r>
-      <w:proofErr w:type="gramEnd"/>
-      <w:r>
-        <w:rPr>
-          <w:color w:val="0070C0"/>
-          <w:lang w:bidi="si-LK"/>
-        </w:rPr>
-        <w:t xml:space="preserve"> I want full student object.</w:t>
-      </w:r>
-    </w:p>
-    <w:p>
-      <w:pPr>
-        <w:jc w:val="both"/>
+        <w:t xml:space="preserve">end point 3 </w:t>
+      </w:r>
+      <w:r>
         <w:rPr>
           <w:rFonts w:hint="cs"/>
           <w:color w:val="0070C0"/>
-          <w:lang w:bidi="si-LK"/>
-        </w:rPr>
-      </w:pPr>
+          <w:cs/>
+          <w:lang w:bidi="si-LK"/>
+        </w:rPr>
+        <w:t>ක්</w:t>
+      </w:r>
       <w:r>
         <w:rPr>
           <w:color w:val="0070C0"/>
-          <w:lang w:bidi="si-LK"/>
-        </w:rPr>
-        <w:t xml:space="preserve">Consumer </w:t>
-      </w:r>
-      <w:proofErr w:type="gramStart"/>
-      <w:r>
-        <w:rPr>
-          <w:color w:val="0070C0"/>
-          <w:lang w:bidi="si-LK"/>
-        </w:rPr>
-        <w:t>02 :</w:t>
-      </w:r>
-      <w:proofErr w:type="gramEnd"/>
-      <w:r>
-        <w:rPr>
-          <w:color w:val="0070C0"/>
-          <w:lang w:bidi="si-LK"/>
-        </w:rPr>
-        <w:t xml:space="preserve"> I want only student first name and age.</w:t>
-      </w:r>
-    </w:p>
-    <w:p>
-      <w:pPr>
-        <w:jc w:val="both"/>
-        <w:rPr>
-          <w:color w:val="0070C0"/>
-          <w:lang w:bidi="si-LK"/>
-        </w:rPr>
-      </w:pPr>
-      <w:r>
-        <w:rPr>
-          <w:color w:val="0070C0"/>
-          <w:lang w:bidi="si-LK"/>
-        </w:rPr>
-        <w:t xml:space="preserve">Consumer </w:t>
-      </w:r>
-      <w:proofErr w:type="gramStart"/>
-      <w:r>
-        <w:rPr>
-          <w:color w:val="0070C0"/>
-          <w:lang w:bidi="si-LK"/>
-        </w:rPr>
-        <w:t>03 :</w:t>
-      </w:r>
-      <w:proofErr w:type="gramEnd"/>
-      <w:r>
-        <w:rPr>
-          <w:color w:val="0070C0"/>
-          <w:lang w:bidi="si-LK"/>
-        </w:rPr>
-        <w:t xml:space="preserve"> I want only student last name.</w:t>
-      </w:r>
-    </w:p>
-    <w:p>
-      <w:pPr>
-        <w:jc w:val="both"/>
-        <w:rPr>
-          <w:color w:val="0070C0"/>
-          <w:lang w:bidi="si-LK"/>
-        </w:rPr>
-      </w:pPr>
-    </w:p>
-    <w:p>
-      <w:pPr>
-        <w:jc w:val="both"/>
-        <w:rPr>
-          <w:color w:val="0070C0"/>
-          <w:lang w:bidi="si-LK"/>
-        </w:rPr>
-      </w:pPr>
-      <w:r>
-        <w:rPr>
-          <w:color w:val="0070C0"/>
-          <w:lang w:bidi="si-LK"/>
-        </w:rPr>
-        <w:t xml:space="preserve">Rest or SOAP </w:t>
+          <w:cs/>
+          <w:lang w:bidi="si-LK"/>
+        </w:rPr>
+        <w:t xml:space="preserve"> </w:t>
       </w:r>
       <w:r>
         <w:rPr>
@@ -924,14 +955,15 @@
           <w:cs/>
           <w:lang w:bidi="si-LK"/>
         </w:rPr>
-        <w:t xml:space="preserve">වලදී නම් එක්කෝ </w:t>
+        <w:t>දෙන්න</w:t>
       </w:r>
       <w:r>
         <w:rPr>
           <w:color w:val="0070C0"/>
-          <w:lang w:bidi="si-LK"/>
-        </w:rPr>
-        <w:t xml:space="preserve">end point 3 </w:t>
+          <w:cs/>
+          <w:lang w:bidi="si-LK"/>
+        </w:rPr>
+        <w:t xml:space="preserve"> </w:t>
       </w:r>
       <w:r>
         <w:rPr>
@@ -940,7 +972,7 @@
           <w:cs/>
           <w:lang w:bidi="si-LK"/>
         </w:rPr>
-        <w:t>ක්</w:t>
+        <w:t>වෙනවා.එහම්</w:t>
       </w:r>
       <w:r>
         <w:rPr>
@@ -957,15 +989,14 @@
           <w:cs/>
           <w:lang w:bidi="si-LK"/>
         </w:rPr>
-        <w:t>දෙන්න</w:t>
+        <w:t xml:space="preserve">නැත්තන් දෙන </w:t>
       </w:r>
       <w:r>
         <w:rPr>
           <w:color w:val="0070C0"/>
-          <w:cs/>
-          <w:lang w:bidi="si-LK"/>
-        </w:rPr>
-        <w:t xml:space="preserve"> </w:t>
+          <w:lang w:bidi="si-LK"/>
+        </w:rPr>
+        <w:t xml:space="preserve">full student object </w:t>
       </w:r>
       <w:r>
         <w:rPr>
@@ -974,7 +1005,7 @@
           <w:cs/>
           <w:lang w:bidi="si-LK"/>
         </w:rPr>
-        <w:t>වෙනවා.එහම්</w:t>
+        <w:t>එකෙන් ඕනේ</w:t>
       </w:r>
       <w:r>
         <w:rPr>
@@ -991,14 +1022,15 @@
           <w:cs/>
           <w:lang w:bidi="si-LK"/>
         </w:rPr>
-        <w:t xml:space="preserve">නැත්තන් දෙන </w:t>
+        <w:t>කරන</w:t>
       </w:r>
       <w:r>
         <w:rPr>
           <w:color w:val="0070C0"/>
-          <w:lang w:bidi="si-LK"/>
-        </w:rPr>
-        <w:t xml:space="preserve">full student object </w:t>
+          <w:cs/>
+          <w:lang w:bidi="si-LK"/>
+        </w:rPr>
+        <w:t xml:space="preserve"> </w:t>
       </w:r>
       <w:r>
         <w:rPr>
@@ -1007,7 +1039,7 @@
           <w:cs/>
           <w:lang w:bidi="si-LK"/>
         </w:rPr>
-        <w:t>එකෙන් ඕනේ</w:t>
+        <w:t>data</w:t>
       </w:r>
       <w:r>
         <w:rPr>
@@ -1024,15 +1056,14 @@
           <w:cs/>
           <w:lang w:bidi="si-LK"/>
         </w:rPr>
-        <w:t>කරන</w:t>
+        <w:t>ටික විතරක්</w:t>
       </w:r>
       <w:r>
         <w:rPr>
           <w:color w:val="0070C0"/>
-          <w:cs/>
-          <w:lang w:bidi="si-LK"/>
-        </w:rPr>
-        <w:t xml:space="preserve"> </w:t>
+          <w:lang w:bidi="si-LK"/>
+        </w:rPr>
+        <w:t xml:space="preserve"> consumer</w:t>
       </w:r>
       <w:r>
         <w:rPr>
@@ -1041,14 +1072,6 @@
           <w:cs/>
           <w:lang w:bidi="si-LK"/>
         </w:rPr>
-        <w:t>data</w:t>
-      </w:r>
-      <w:r>
-        <w:rPr>
-          <w:color w:val="0070C0"/>
-          <w:cs/>
-          <w:lang w:bidi="si-LK"/>
-        </w:rPr>
         <w:t xml:space="preserve"> </w:t>
       </w:r>
       <w:r>
@@ -1058,14 +1081,7 @@
           <w:cs/>
           <w:lang w:bidi="si-LK"/>
         </w:rPr>
-        <w:t>ටික විතරක්</w:t>
-      </w:r>
-      <w:r>
-        <w:rPr>
-          <w:color w:val="0070C0"/>
-          <w:lang w:bidi="si-LK"/>
-        </w:rPr>
-        <w:t xml:space="preserve"> consumer</w:t>
+        <w:t xml:space="preserve">ට </w:t>
       </w:r>
       <w:r>
         <w:rPr>
@@ -1074,6 +1090,14 @@
           <w:cs/>
           <w:lang w:bidi="si-LK"/>
         </w:rPr>
+        <w:t>filer කරලා ගන්න</w:t>
+      </w:r>
+      <w:r>
+        <w:rPr>
+          <w:color w:val="0070C0"/>
+          <w:cs/>
+          <w:lang w:bidi="si-LK"/>
+        </w:rPr>
         <w:t xml:space="preserve"> </w:t>
       </w:r>
       <w:r>
@@ -1083,8 +1107,24 @@
           <w:cs/>
           <w:lang w:bidi="si-LK"/>
         </w:rPr>
-        <w:t xml:space="preserve">ට </w:t>
-      </w:r>
+        <w:t>වෙනවා.නමුත්</w:t>
+      </w:r>
+      <w:r>
+        <w:rPr>
+          <w:color w:val="0070C0"/>
+          <w:lang w:bidi="si-LK"/>
+        </w:rPr>
+        <w:t xml:space="preserve"> </w:t>
+      </w:r>
+      <w:proofErr w:type="spellStart"/>
+      <w:r>
+        <w:rPr>
+          <w:color w:val="0070C0"/>
+          <w:lang w:bidi="si-LK"/>
+        </w:rPr>
+        <w:t>GraphQL</w:t>
+      </w:r>
+      <w:proofErr w:type="spellEnd"/>
       <w:r>
         <w:rPr>
           <w:rFonts w:hint="cs"/>
@@ -1092,15 +1132,14 @@
           <w:cs/>
           <w:lang w:bidi="si-LK"/>
         </w:rPr>
-        <w:t>filer කරලා ගන්න</w:t>
+        <w:t xml:space="preserve"> වලදී එක </w:t>
       </w:r>
       <w:r>
         <w:rPr>
           <w:color w:val="0070C0"/>
-          <w:cs/>
-          <w:lang w:bidi="si-LK"/>
-        </w:rPr>
-        <w:t xml:space="preserve"> </w:t>
+          <w:lang w:bidi="si-LK"/>
+        </w:rPr>
+        <w:t xml:space="preserve">end point </w:t>
       </w:r>
       <w:r>
         <w:rPr>
@@ -1109,24 +1148,16 @@
           <w:cs/>
           <w:lang w:bidi="si-LK"/>
         </w:rPr>
-        <w:t>වෙනවා.නමුත්</w:t>
+        <w:t>එකක් හදන</w:t>
       </w:r>
       <w:r>
         <w:rPr>
           <w:color w:val="0070C0"/>
+          <w:cs/>
           <w:lang w:bidi="si-LK"/>
         </w:rPr>
         <w:t xml:space="preserve"> </w:t>
       </w:r>
-      <w:proofErr w:type="spellStart"/>
-      <w:r>
-        <w:rPr>
-          <w:color w:val="0070C0"/>
-          <w:lang w:bidi="si-LK"/>
-        </w:rPr>
-        <w:t>GraphQL</w:t>
-      </w:r>
-      <w:proofErr w:type="spellEnd"/>
       <w:r>
         <w:rPr>
           <w:rFonts w:hint="cs"/>
@@ -1134,14 +1165,14 @@
           <w:cs/>
           <w:lang w:bidi="si-LK"/>
         </w:rPr>
-        <w:t xml:space="preserve"> වලදී එක </w:t>
+        <w:t xml:space="preserve">අතර </w:t>
       </w:r>
       <w:r>
         <w:rPr>
           <w:color w:val="0070C0"/>
           <w:lang w:bidi="si-LK"/>
         </w:rPr>
-        <w:t xml:space="preserve">end point </w:t>
+        <w:t xml:space="preserve">consumer </w:t>
       </w:r>
       <w:r>
         <w:rPr>
@@ -1150,7 +1181,7 @@
           <w:cs/>
           <w:lang w:bidi="si-LK"/>
         </w:rPr>
-        <w:t>එකක් හදන</w:t>
+        <w:t>ට</w:t>
       </w:r>
       <w:r>
         <w:rPr>
@@ -1167,14 +1198,15 @@
           <w:cs/>
           <w:lang w:bidi="si-LK"/>
         </w:rPr>
-        <w:t xml:space="preserve">අතර </w:t>
+        <w:t>පුලුවන් එයාට</w:t>
       </w:r>
       <w:r>
         <w:rPr>
           <w:color w:val="0070C0"/>
-          <w:lang w:bidi="si-LK"/>
-        </w:rPr>
-        <w:t xml:space="preserve">consumer </w:t>
+          <w:cs/>
+          <w:lang w:bidi="si-LK"/>
+        </w:rPr>
+        <w:t xml:space="preserve"> </w:t>
       </w:r>
       <w:r>
         <w:rPr>
@@ -1183,7 +1215,7 @@
           <w:cs/>
           <w:lang w:bidi="si-LK"/>
         </w:rPr>
-        <w:t>ට</w:t>
+        <w:t>ඕනේ</w:t>
       </w:r>
       <w:r>
         <w:rPr>
@@ -1200,7 +1232,7 @@
           <w:cs/>
           <w:lang w:bidi="si-LK"/>
         </w:rPr>
-        <w:t>පුලුවන් එයාට</w:t>
+        <w:t>කරන</w:t>
       </w:r>
       <w:r>
         <w:rPr>
@@ -1217,7 +1249,7 @@
           <w:cs/>
           <w:lang w:bidi="si-LK"/>
         </w:rPr>
-        <w:t>ඕනේ</w:t>
+        <w:t>data ටික</w:t>
       </w:r>
       <w:r>
         <w:rPr>
@@ -1226,6 +1258,13 @@
           <w:lang w:bidi="si-LK"/>
         </w:rPr>
         <w:t xml:space="preserve"> </w:t>
+      </w:r>
+      <w:r>
+        <w:rPr>
+          <w:color w:val="0070C0"/>
+          <w:lang w:bidi="si-LK"/>
+        </w:rPr>
+        <w:t xml:space="preserve">request </w:t>
       </w:r>
       <w:r>
         <w:rPr>
@@ -1234,7 +1273,7 @@
           <w:cs/>
           <w:lang w:bidi="si-LK"/>
         </w:rPr>
-        <w:t>කරන</w:t>
+        <w:t>කරන්න.ඉතකොට ඒ</w:t>
       </w:r>
       <w:r>
         <w:rPr>
@@ -1251,22 +1290,14 @@
           <w:cs/>
           <w:lang w:bidi="si-LK"/>
         </w:rPr>
-        <w:t>data ටික</w:t>
+        <w:t xml:space="preserve">data ටික විටරක් </w:t>
       </w:r>
       <w:r>
         <w:rPr>
           <w:color w:val="0070C0"/>
-          <w:cs/>
-          <w:lang w:bidi="si-LK"/>
-        </w:rPr>
-        <w:t xml:space="preserve"> </w:t>
-      </w:r>
-      <w:r>
-        <w:rPr>
-          <w:color w:val="0070C0"/>
-          <w:lang w:bidi="si-LK"/>
-        </w:rPr>
-        <w:t xml:space="preserve">request </w:t>
+          <w:lang w:bidi="si-LK"/>
+        </w:rPr>
+        <w:t xml:space="preserve">API </w:t>
       </w:r>
       <w:r>
         <w:rPr>
@@ -1275,7 +1306,7 @@
           <w:cs/>
           <w:lang w:bidi="si-LK"/>
         </w:rPr>
-        <w:t>කරන්න.ඉතකොට ඒ</w:t>
+        <w:t>එකෙන්</w:t>
       </w:r>
       <w:r>
         <w:rPr>
@@ -1284,6 +1315,13 @@
           <w:lang w:bidi="si-LK"/>
         </w:rPr>
         <w:t xml:space="preserve"> </w:t>
+      </w:r>
+      <w:r>
+        <w:rPr>
+          <w:color w:val="0070C0"/>
+          <w:lang w:bidi="si-LK"/>
+        </w:rPr>
+        <w:t xml:space="preserve">provide </w:t>
       </w:r>
       <w:r>
         <w:rPr>
@@ -1292,46 +1330,6 @@
           <w:cs/>
           <w:lang w:bidi="si-LK"/>
         </w:rPr>
-        <w:t xml:space="preserve">data ටික විටරක් </w:t>
-      </w:r>
-      <w:r>
-        <w:rPr>
-          <w:color w:val="0070C0"/>
-          <w:lang w:bidi="si-LK"/>
-        </w:rPr>
-        <w:t xml:space="preserve">API </w:t>
-      </w:r>
-      <w:r>
-        <w:rPr>
-          <w:rFonts w:hint="cs"/>
-          <w:color w:val="0070C0"/>
-          <w:cs/>
-          <w:lang w:bidi="si-LK"/>
-        </w:rPr>
-        <w:t>එකෙන්</w:t>
-      </w:r>
-      <w:r>
-        <w:rPr>
-          <w:color w:val="0070C0"/>
-          <w:cs/>
-          <w:lang w:bidi="si-LK"/>
-        </w:rPr>
-        <w:t xml:space="preserve"> </w:t>
-      </w:r>
-      <w:r>
-        <w:rPr>
-          <w:color w:val="0070C0"/>
-          <w:lang w:bidi="si-LK"/>
-        </w:rPr>
-        <w:t xml:space="preserve">provide </w:t>
-      </w:r>
-      <w:r>
-        <w:rPr>
-          <w:rFonts w:hint="cs"/>
-          <w:color w:val="0070C0"/>
-          <w:cs/>
-          <w:lang w:bidi="si-LK"/>
-        </w:rPr>
         <w:t>කරනවා.</w:t>
       </w:r>
     </w:p>
@@ -1347,11 +1345,11 @@
       <w:pPr>
         <w:jc w:val="both"/>
         <w:rPr>
-          <w:rFonts w:hint="cs"/>
           <w:b/>
           <w:bCs/>
           <w:sz w:val="28"/>
           <w:szCs w:val="28"/>
+          <w:rtl/>
           <w:cs/>
         </w:rPr>
       </w:pPr>
@@ -2267,7 +2265,7 @@
       <w:pPr>
         <w:jc w:val="both"/>
         <w:rPr>
-          <w:rFonts w:cs="Iskoola Pota" w:hint="cs"/>
+          <w:rFonts w:cs="Iskoola Pota"/>
           <w:cs/>
           <w:lang w:bidi="si-LK"/>
         </w:rPr>
@@ -7260,35 +7258,7 @@
           <w:b/>
           <w:bCs/>
         </w:rPr>
-        <w:t>Get</w:t>
-      </w:r>
-      <w:r>
-        <w:rPr>
-          <w:b/>
-          <w:bCs/>
-        </w:rPr>
-        <w:t xml:space="preserve"> a</w:t>
-      </w:r>
-      <w:r>
-        <w:rPr>
-          <w:b/>
-          <w:bCs/>
-        </w:rPr>
-        <w:t xml:space="preserve"> </w:t>
-      </w:r>
-      <w:r>
-        <w:rPr>
-          <w:b/>
-          <w:bCs/>
-        </w:rPr>
-        <w:t>specific</w:t>
-      </w:r>
-      <w:r>
-        <w:rPr>
-          <w:b/>
-          <w:bCs/>
-        </w:rPr>
-        <w:t xml:space="preserve"> </w:t>
+        <w:t xml:space="preserve">Get a specific </w:t>
       </w:r>
       <w:r>
         <w:rPr>
@@ -7865,28 +7835,7 @@
           <w:bCs/>
         </w:rPr>
         <w:lastRenderedPageBreak/>
-        <w:t>Get</w:t>
-      </w:r>
-      <w:r>
-        <w:rPr>
-          <w:b/>
-          <w:bCs/>
-        </w:rPr>
-        <w:t>ting</w:t>
-      </w:r>
-      <w:r>
-        <w:rPr>
-          <w:b/>
-          <w:bCs/>
-        </w:rPr>
-        <w:t xml:space="preserve"> all </w:t>
-      </w:r>
-      <w:r>
-        <w:rPr>
-          <w:b/>
-          <w:bCs/>
-        </w:rPr>
-        <w:t>student classe</w:t>
+        <w:t>Getting all student classe</w:t>
       </w:r>
       <w:r>
         <w:rPr>
@@ -8406,21 +8355,7 @@
           <w:b/>
           <w:bCs/>
         </w:rPr>
-        <w:t xml:space="preserve">Getting </w:t>
-      </w:r>
-      <w:r>
-        <w:rPr>
-          <w:b/>
-          <w:bCs/>
-        </w:rPr>
-        <w:t>a specific</w:t>
-      </w:r>
-      <w:r>
-        <w:rPr>
-          <w:b/>
-          <w:bCs/>
-        </w:rPr>
-        <w:t xml:space="preserve"> </w:t>
+        <w:t xml:space="preserve">Getting a specific </w:t>
       </w:r>
       <w:r>
         <w:rPr>
@@ -8429,8 +8364,6 @@
         </w:rPr>
         <w:t>student class</w:t>
       </w:r>
-      <w:bookmarkStart w:id="0" w:name="_GoBack"/>
-      <w:bookmarkEnd w:id="0"/>
       <w:r>
         <w:rPr>
           <w:b/>
@@ -8959,35 +8892,7 @@
           <w:b/>
           <w:bCs/>
         </w:rPr>
-        <w:t>Creating</w:t>
-      </w:r>
-      <w:r>
-        <w:rPr>
-          <w:b/>
-          <w:bCs/>
-        </w:rPr>
-        <w:t xml:space="preserve"> </w:t>
-      </w:r>
-      <w:r>
-        <w:rPr>
-          <w:b/>
-          <w:bCs/>
-        </w:rPr>
-        <w:t>a</w:t>
-      </w:r>
-      <w:r>
-        <w:rPr>
-          <w:b/>
-          <w:bCs/>
-        </w:rPr>
-        <w:t xml:space="preserve"> student </w:t>
-      </w:r>
-      <w:r>
-        <w:rPr>
-          <w:b/>
-          <w:bCs/>
-        </w:rPr>
-        <w:t>class</w:t>
+        <w:t>Creating a student class</w:t>
       </w:r>
     </w:p>
     <w:p>
@@ -9347,14 +9252,7 @@
           <w:b/>
           <w:bCs/>
         </w:rPr>
-        <w:t>Updating</w:t>
-      </w:r>
-      <w:r>
-        <w:rPr>
-          <w:b/>
-          <w:bCs/>
-        </w:rPr>
-        <w:t xml:space="preserve"> a student class</w:t>
+        <w:t>Updating a student class</w:t>
       </w:r>
     </w:p>
     <w:p>
@@ -9706,14 +9604,7 @@
           <w:b/>
           <w:bCs/>
         </w:rPr>
-        <w:t>Deleting</w:t>
-      </w:r>
-      <w:r>
-        <w:rPr>
-          <w:b/>
-          <w:bCs/>
-        </w:rPr>
-        <w:t xml:space="preserve"> a student class</w:t>
+        <w:t>Deleting a student class</w:t>
       </w:r>
     </w:p>
     <w:p>
@@ -10587,7 +10478,6 @@
       <w:pPr>
         <w:jc w:val="both"/>
         <w:rPr>
-          <w:rFonts w:hint="cs"/>
           <w:b/>
           <w:bCs/>
           <w:cs/>
@@ -10923,6 +10813,13 @@
           </wp:inline>
         </w:drawing>
       </w:r>
+    </w:p>
+    <w:p>
+      <w:pPr>
+        <w:jc w:val="both"/>
+      </w:pPr>
+      <w:bookmarkStart w:id="0" w:name="_GoBack"/>
+      <w:bookmarkEnd w:id="0"/>
     </w:p>
     <w:sectPr>
       <w:pgSz w:w="11906" w:h="16838"/>
@@ -11866,7 +11763,6 @@
     <w:lsdException w:name="Table Web 1" w:semiHidden="1" w:unhideWhenUsed="1"/>
     <w:lsdException w:name="Table Web 2" w:semiHidden="1" w:unhideWhenUsed="1"/>
     <w:lsdException w:name="Table Web 3" w:semiHidden="1" w:unhideWhenUsed="1"/>
-    <w:lsdException w:name="Table Grid" w:semiHidden="1" w:unhideWhenUsed="1"/>
     <w:lsdException w:name="Table Theme" w:semiHidden="1" w:unhideWhenUsed="1"/>
     <w:lsdException w:name="Placeholder Text" w:semiHidden="1" w:uiPriority="99"/>
     <w:lsdException w:name="No Spacing" w:uiPriority="99"/>

</xml_diff>